<commit_message>
Updated documentation plus iteration mistakes and worked on composeTask page
More iteration in terms of design. I forgot to include two issues related to composing task. More can be found in updated documentation.

I have also updated the create task functionality at Compose-Task page. User is able to save valid task, however, I had to stop due to the designs flaws, hence my redirected focus towards required iteration. All I have to do is, redirect user with the newly created task to the Detailed-Task page.

Then redirect focus on other pages.

Also here to document potential improvements for future evaluation. LocalSotrage is not ideal because I often have to call all saved tasks and data is at high risk since client is able to clear their cache. It would be ideal to store data in a database but we may require addition of a backend. The purpose of this project is to learn React, hence I will just stick to the localStorage and explain myself later in areas for improvement.
</commit_message>
<xml_diff>
--- a/doc/Prototype Implementation Decisions.docx
+++ b/doc/Prototype Implementation Decisions.docx
@@ -22,7 +22,6 @@
           <w:bCs w:val="0"/>
           <w:sz w:val="48"/>
           <w:szCs w:val="48"/>
-          <w:lang w:val="en-gb" w:bidi="ar-sa"/>
         </w:rPr>
       </w:pPr>
       <w:r>
@@ -32,7 +31,6 @@
           <w:bCs w:val="0"/>
           <w:sz w:val="48"/>
           <w:szCs w:val="48"/>
-          <w:lang w:val="en-gb" w:bidi="ar-sa"/>
         </w:rPr>
         <w:t>Prototype Implementation Decisions</w:t>
       </w:r>
@@ -121,14 +119,14 @@
         </w:trPr>
         <w:tc>
           <w:tcPr>
-            <w:tcW w:w="1000" w:type="pct"/>
+            <w:tcW w:w="1872" w:type="dxa"/>
             <w:tcBorders>
               <w:top w:val="nil" w:sz="0" w:space="0" w:color="000000" tmln="20, 20, 20, 0, 0"/>
               <w:left w:val="nil" w:sz="0" w:space="0" w:color="000000" tmln="20, 20, 20, 0, 0"/>
               <w:bottom w:val="nil" w:sz="0" w:space="0" w:color="000000" tmln="20, 20, 20, 0, 0"/>
               <w:right w:val="nil" w:sz="0" w:space="0" w:color="000000" tmln="20, 20, 20, 0, 0"/>
             </w:tcBorders>
-            <w:tmTcPr id="1687975714" protected="0"/>
+            <w:tmTcPr id="1688068869" protected="0"/>
           </w:tcPr>
           <w:p>
             <w:pPr>
@@ -206,14 +204,14 @@
         </w:tc>
         <w:tc>
           <w:tcPr>
-            <w:tcW w:w="1000" w:type="pct"/>
+            <w:tcW w:w="1872" w:type="dxa"/>
             <w:tcBorders>
               <w:top w:val="nil" w:sz="0" w:space="0" w:color="000000" tmln="20, 20, 20, 0, 0"/>
               <w:left w:val="nil" w:sz="0" w:space="0" w:color="000000" tmln="20, 20, 20, 0, 0"/>
               <w:bottom w:val="nil" w:sz="0" w:space="0" w:color="000000" tmln="20, 20, 20, 0, 0"/>
               <w:right w:val="nil" w:sz="0" w:space="0" w:color="000000" tmln="20, 20, 20, 0, 0"/>
             </w:tcBorders>
-            <w:tmTcPr id="1687975714" protected="0"/>
+            <w:tmTcPr id="1688068869" protected="0"/>
           </w:tcPr>
           <w:p>
             <w:pPr>
@@ -255,14 +253,14 @@
         </w:tc>
         <w:tc>
           <w:tcPr>
-            <w:tcW w:w="1000" w:type="pct"/>
+            <w:tcW w:w="1872" w:type="dxa"/>
             <w:tcBorders>
               <w:top w:val="nil" w:sz="0" w:space="0" w:color="000000" tmln="20, 20, 20, 0, 0"/>
               <w:left w:val="nil" w:sz="0" w:space="0" w:color="000000" tmln="20, 20, 20, 0, 0"/>
               <w:bottom w:val="nil" w:sz="0" w:space="0" w:color="000000" tmln="20, 20, 20, 0, 0"/>
               <w:right w:val="nil" w:sz="0" w:space="0" w:color="000000" tmln="20, 20, 20, 0, 0"/>
             </w:tcBorders>
-            <w:tmTcPr id="1687975714" protected="0"/>
+            <w:tmTcPr id="1688068869" protected="0"/>
           </w:tcPr>
           <w:p>
             <w:pPr>
@@ -304,14 +302,14 @@
         </w:tc>
         <w:tc>
           <w:tcPr>
-            <w:tcW w:w="1000" w:type="pct"/>
+            <w:tcW w:w="1872" w:type="dxa"/>
             <w:tcBorders>
               <w:top w:val="nil" w:sz="0" w:space="0" w:color="000000" tmln="20, 20, 20, 0, 0"/>
               <w:left w:val="nil" w:sz="0" w:space="0" w:color="000000" tmln="20, 20, 20, 0, 0"/>
               <w:bottom w:val="nil" w:sz="0" w:space="0" w:color="000000" tmln="20, 20, 20, 0, 0"/>
               <w:right w:val="nil" w:sz="0" w:space="0" w:color="000000" tmln="20, 20, 20, 0, 0"/>
             </w:tcBorders>
-            <w:tmTcPr id="1687975714" protected="0"/>
+            <w:tmTcPr id="1688068869" protected="0"/>
           </w:tcPr>
           <w:p>
             <w:pPr>
@@ -353,14 +351,14 @@
         </w:tc>
         <w:tc>
           <w:tcPr>
-            <w:tcW w:w="1000" w:type="pct"/>
+            <w:tcW w:w="1872" w:type="dxa"/>
             <w:tcBorders>
               <w:top w:val="nil" w:sz="0" w:space="0" w:color="000000" tmln="20, 20, 20, 0, 0"/>
               <w:left w:val="nil" w:sz="0" w:space="0" w:color="000000" tmln="20, 20, 20, 0, 0"/>
               <w:bottom w:val="nil" w:sz="0" w:space="0" w:color="000000" tmln="20, 20, 20, 0, 0"/>
               <w:right w:val="nil" w:sz="0" w:space="0" w:color="000000" tmln="20, 20, 20, 0, 0"/>
             </w:tcBorders>
-            <w:tmTcPr id="1687975714" protected="0"/>
+            <w:tmTcPr id="1688068869" protected="0"/>
           </w:tcPr>
           <w:p>
             <w:pPr>
@@ -409,14 +407,14 @@
         </w:trPr>
         <w:tc>
           <w:tcPr>
-            <w:tcW w:w="1000" w:type="pct"/>
+            <w:tcW w:w="1872" w:type="dxa"/>
             <w:tcBorders>
               <w:top w:val="nil" w:sz="0" w:space="0" w:color="000000" tmln="20, 20, 20, 0, 0"/>
               <w:left w:val="nil" w:sz="0" w:space="0" w:color="000000" tmln="20, 20, 20, 0, 0"/>
               <w:bottom w:val="nil" w:sz="0" w:space="0" w:color="000000" tmln="20, 20, 20, 0, 0"/>
               <w:right w:val="nil" w:sz="0" w:space="0" w:color="000000" tmln="20, 20, 20, 0, 0"/>
             </w:tcBorders>
-            <w:tmTcPr id="1687975714" protected="0"/>
+            <w:tmTcPr id="1688068869" protected="0"/>
           </w:tcPr>
           <w:p>
             <w:pPr/>
@@ -428,7 +426,7 @@
                 <wp:inline distT="89535" distB="89535" distL="89535" distR="89535">
                   <wp:extent cx="1080135" cy="1874520"/>
                   <wp:effectExtent l="0" t="0" r="0" b="0"/>
-                  <wp:docPr id="1" name="Picture14"/>
+                  <wp:docPr id="1" name="Picture25"/>
                   <wp:cNvGraphicFramePr>
                     <a:graphicFrameLocks xmlns:a="http://schemas.openxmlformats.org/drawingml/2006/main" noChangeAspect="1"/>
                   </wp:cNvGraphicFramePr>
@@ -436,12 +434,12 @@
                     <a:graphicData uri="http://schemas.openxmlformats.org/drawingml/2006/picture">
                       <pic:pic xmlns:pic="http://schemas.openxmlformats.org/drawingml/2006/picture">
                         <pic:nvPicPr>
-                          <pic:cNvPr id="1" name="Picture14"/>
+                          <pic:cNvPr id="1" name="Picture25"/>
                           <pic:cNvPicPr>
                             <a:picLocks noChangeAspect="1"/>
                             <a:extLst>
                               <a:ext uri="smNativeData">
-                                <sm:smNativeData xmlns:sm="smNativeData" val="SMDATA_14_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"/>
+                                <sm:smNativeData xmlns:sm="smNativeData" val="SMDATA_14_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"/>
                               </a:ext>
                             </a:extLst>
                           </pic:cNvPicPr>
@@ -476,14 +474,14 @@
         </w:tc>
         <w:tc>
           <w:tcPr>
-            <w:tcW w:w="1000" w:type="pct"/>
+            <w:tcW w:w="1872" w:type="dxa"/>
             <w:tcBorders>
               <w:top w:val="nil" w:sz="0" w:space="0" w:color="000000" tmln="20, 20, 20, 0, 0"/>
               <w:left w:val="nil" w:sz="0" w:space="0" w:color="000000" tmln="20, 20, 20, 0, 0"/>
               <w:bottom w:val="nil" w:sz="0" w:space="0" w:color="000000" tmln="20, 20, 20, 0, 0"/>
               <w:right w:val="nil" w:sz="0" w:space="0" w:color="000000" tmln="20, 20, 20, 0, 0"/>
             </w:tcBorders>
-            <w:tmTcPr id="1687975714" protected="0"/>
+            <w:tmTcPr id="1688068869" protected="0"/>
           </w:tcPr>
           <w:p>
             <w:pPr/>
@@ -495,7 +493,7 @@
                 <wp:inline distT="89535" distB="89535" distL="89535" distR="89535">
                   <wp:extent cx="1080135" cy="1874520"/>
                   <wp:effectExtent l="0" t="0" r="0" b="0"/>
-                  <wp:docPr id="2" name="Picture13"/>
+                  <wp:docPr id="2" name="Picture26"/>
                   <wp:cNvGraphicFramePr>
                     <a:graphicFrameLocks xmlns:a="http://schemas.openxmlformats.org/drawingml/2006/main" noChangeAspect="1"/>
                   </wp:cNvGraphicFramePr>
@@ -503,12 +501,12 @@
                     <a:graphicData uri="http://schemas.openxmlformats.org/drawingml/2006/picture">
                       <pic:pic xmlns:pic="http://schemas.openxmlformats.org/drawingml/2006/picture">
                         <pic:nvPicPr>
-                          <pic:cNvPr id="2" name="Picture13"/>
+                          <pic:cNvPr id="2" name="Picture26"/>
                           <pic:cNvPicPr>
                             <a:picLocks noChangeAspect="1"/>
                             <a:extLst>
                               <a:ext uri="smNativeData">
-                                <sm:smNativeData xmlns:sm="smNativeData" val="SMDATA_14_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"/>
+                                <sm:smNativeData xmlns:sm="smNativeData" val="SMDATA_14_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"/>
                               </a:ext>
                             </a:extLst>
                           </pic:cNvPicPr>
@@ -543,14 +541,14 @@
         </w:tc>
         <w:tc>
           <w:tcPr>
-            <w:tcW w:w="1000" w:type="pct"/>
+            <w:tcW w:w="1872" w:type="dxa"/>
             <w:tcBorders>
               <w:top w:val="nil" w:sz="0" w:space="0" w:color="000000" tmln="20, 20, 20, 0, 0"/>
               <w:left w:val="nil" w:sz="0" w:space="0" w:color="000000" tmln="20, 20, 20, 0, 0"/>
               <w:bottom w:val="nil" w:sz="0" w:space="0" w:color="000000" tmln="20, 20, 20, 0, 0"/>
               <w:right w:val="nil" w:sz="0" w:space="0" w:color="000000" tmln="20, 20, 20, 0, 0"/>
             </w:tcBorders>
-            <w:tmTcPr id="1687975714" protected="0"/>
+            <w:tmTcPr id="1688068869" protected="0"/>
           </w:tcPr>
           <w:p>
             <w:pPr/>
@@ -562,7 +560,7 @@
                 <wp:inline distT="89535" distB="89535" distL="89535" distR="89535">
                   <wp:extent cx="1080135" cy="1874520"/>
                   <wp:effectExtent l="0" t="0" r="0" b="0"/>
-                  <wp:docPr id="3" name="Picture13"/>
+                  <wp:docPr id="3" name="Picture26"/>
                   <wp:cNvGraphicFramePr>
                     <a:graphicFrameLocks xmlns:a="http://schemas.openxmlformats.org/drawingml/2006/main" noChangeAspect="1"/>
                   </wp:cNvGraphicFramePr>
@@ -570,12 +568,12 @@
                     <a:graphicData uri="http://schemas.openxmlformats.org/drawingml/2006/picture">
                       <pic:pic xmlns:pic="http://schemas.openxmlformats.org/drawingml/2006/picture">
                         <pic:nvPicPr>
-                          <pic:cNvPr id="3" name="Picture13"/>
+                          <pic:cNvPr id="3" name="Picture26"/>
                           <pic:cNvPicPr>
                             <a:picLocks noChangeAspect="1"/>
                             <a:extLst>
                               <a:ext uri="smNativeData">
-                                <sm:smNativeData xmlns:sm="smNativeData" val="SMDATA_14_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"/>
+                                <sm:smNativeData xmlns:sm="smNativeData" val="SMDATA_14_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"/>
                               </a:ext>
                             </a:extLst>
                           </pic:cNvPicPr>
@@ -610,14 +608,14 @@
         </w:tc>
         <w:tc>
           <w:tcPr>
-            <w:tcW w:w="1000" w:type="pct"/>
+            <w:tcW w:w="1872" w:type="dxa"/>
             <w:tcBorders>
               <w:top w:val="nil" w:sz="0" w:space="0" w:color="000000" tmln="20, 20, 20, 0, 0"/>
               <w:left w:val="nil" w:sz="0" w:space="0" w:color="000000" tmln="20, 20, 20, 0, 0"/>
               <w:bottom w:val="nil" w:sz="0" w:space="0" w:color="000000" tmln="20, 20, 20, 0, 0"/>
               <w:right w:val="nil" w:sz="0" w:space="0" w:color="000000" tmln="20, 20, 20, 0, 0"/>
             </w:tcBorders>
-            <w:tmTcPr id="1687975714" protected="0"/>
+            <w:tmTcPr id="1688068869" protected="0"/>
           </w:tcPr>
           <w:p>
             <w:pPr/>
@@ -629,7 +627,7 @@
                 <wp:inline distT="89535" distB="89535" distL="89535" distR="89535">
                   <wp:extent cx="1080135" cy="1874520"/>
                   <wp:effectExtent l="0" t="0" r="0" b="0"/>
-                  <wp:docPr id="4" name="Picture13"/>
+                  <wp:docPr id="4" name="Picture26"/>
                   <wp:cNvGraphicFramePr>
                     <a:graphicFrameLocks xmlns:a="http://schemas.openxmlformats.org/drawingml/2006/main" noChangeAspect="1"/>
                   </wp:cNvGraphicFramePr>
@@ -637,12 +635,12 @@
                     <a:graphicData uri="http://schemas.openxmlformats.org/drawingml/2006/picture">
                       <pic:pic xmlns:pic="http://schemas.openxmlformats.org/drawingml/2006/picture">
                         <pic:nvPicPr>
-                          <pic:cNvPr id="4" name="Picture13"/>
+                          <pic:cNvPr id="4" name="Picture26"/>
                           <pic:cNvPicPr>
                             <a:picLocks noChangeAspect="1"/>
                             <a:extLst>
                               <a:ext uri="smNativeData">
-                                <sm:smNativeData xmlns:sm="smNativeData" val="SMDATA_14_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"/>
+                                <sm:smNativeData xmlns:sm="smNativeData" val="SMDATA_14_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"/>
                               </a:ext>
                             </a:extLst>
                           </pic:cNvPicPr>
@@ -677,14 +675,14 @@
         </w:tc>
         <w:tc>
           <w:tcPr>
-            <w:tcW w:w="1000" w:type="pct"/>
+            <w:tcW w:w="1872" w:type="dxa"/>
             <w:tcBorders>
               <w:top w:val="nil" w:sz="0" w:space="0" w:color="000000" tmln="20, 20, 20, 0, 0"/>
               <w:left w:val="nil" w:sz="0" w:space="0" w:color="000000" tmln="20, 20, 20, 0, 0"/>
               <w:bottom w:val="nil" w:sz="0" w:space="0" w:color="000000" tmln="20, 20, 20, 0, 0"/>
               <w:right w:val="nil" w:sz="0" w:space="0" w:color="000000" tmln="20, 20, 20, 0, 0"/>
             </w:tcBorders>
-            <w:tmTcPr id="1687975714" protected="0"/>
+            <w:tmTcPr id="1688068869" protected="0"/>
           </w:tcPr>
           <w:p>
             <w:pPr/>
@@ -696,7 +694,7 @@
                 <wp:inline distT="89535" distB="89535" distL="89535" distR="89535">
                   <wp:extent cx="1080135" cy="1874520"/>
                   <wp:effectExtent l="0" t="0" r="0" b="0"/>
-                  <wp:docPr id="5" name="Picture14"/>
+                  <wp:docPr id="5" name="Picture25"/>
                   <wp:cNvGraphicFramePr>
                     <a:graphicFrameLocks xmlns:a="http://schemas.openxmlformats.org/drawingml/2006/main" noChangeAspect="1"/>
                   </wp:cNvGraphicFramePr>
@@ -704,12 +702,12 @@
                     <a:graphicData uri="http://schemas.openxmlformats.org/drawingml/2006/picture">
                       <pic:pic xmlns:pic="http://schemas.openxmlformats.org/drawingml/2006/picture">
                         <pic:nvPicPr>
-                          <pic:cNvPr id="5" name="Picture14"/>
+                          <pic:cNvPr id="5" name="Picture25"/>
                           <pic:cNvPicPr>
                             <a:picLocks noChangeAspect="1"/>
                             <a:extLst>
                               <a:ext uri="smNativeData">
-                                <sm:smNativeData xmlns:sm="smNativeData" val="SMDATA_14_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"/>
+                                <sm:smNativeData xmlns:sm="smNativeData" val="SMDATA_14_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"/>
                               </a:ext>
                             </a:extLst>
                           </pic:cNvPicPr>
@@ -760,7 +758,7 @@
           <w:noProof/>
         </w:rPr>
         <w:drawing>
-          <wp:anchor distT="0" distB="0" distL="0" distR="0" simplePos="0" relativeHeight="251658247" behindDoc="0" locked="0" layoutInCell="0" hidden="0" allowOverlap="1">
+          <wp:anchor distT="0" distB="0" distL="0" distR="0" simplePos="0" relativeHeight="251658250" behindDoc="0" locked="0" layoutInCell="0" hidden="0" allowOverlap="1">
             <wp:simplePos x="0" y="0"/>
             <wp:positionH relativeFrom="page">
               <wp:posOffset>2546985</wp:posOffset>
@@ -771,7 +769,7 @@
             <wp:extent cx="4201160" cy="2795905"/>
             <wp:effectExtent l="0" t="0" r="0" b="0"/>
             <wp:wrapSquare wrapText="bothSides"/>
-            <wp:docPr id="7" name="Picture13"/>
+            <wp:docPr id="10" name="Picture 18"/>
             <wp:cNvGraphicFramePr>
               <a:graphicFrameLocks xmlns:a="http://schemas.openxmlformats.org/drawingml/2006/main" noChangeAspect="1"/>
             </wp:cNvGraphicFramePr>
@@ -779,12 +777,12 @@
               <a:graphicData uri="http://schemas.openxmlformats.org/drawingml/2006/picture">
                 <pic:pic xmlns:pic="http://schemas.openxmlformats.org/drawingml/2006/picture">
                   <pic:nvPicPr>
-                    <pic:cNvPr id="7" name="Picture13"/>
+                    <pic:cNvPr id="10" name="Picture 18"/>
                     <pic:cNvPicPr>
                       <a:picLocks noChangeAspect="1"/>
                       <a:extLst>
                         <a:ext uri="smNativeData">
-                          <sm:smNativeData xmlns:sm="smNativeData" val="SMDATA_14_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"/>
+                          <sm:smNativeData xmlns:sm="smNativeData" val="SMDATA_14_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"/>
                         </a:ext>
                       </a:extLst>
                     </pic:cNvPicPr>
@@ -819,7 +817,7 @@
           <w:noProof/>
         </w:rPr>
         <w:drawing>
-          <wp:anchor distT="0" distB="0" distL="0" distR="0" simplePos="0" relativeHeight="251658248" behindDoc="0" locked="0" layoutInCell="0" hidden="0" allowOverlap="1">
+          <wp:anchor distT="0" distB="0" distL="0" distR="0" simplePos="0" relativeHeight="251658251" behindDoc="0" locked="0" layoutInCell="0" hidden="0" allowOverlap="1">
             <wp:simplePos x="0" y="0"/>
             <wp:positionH relativeFrom="page">
               <wp:posOffset>1010285</wp:posOffset>
@@ -830,7 +828,7 @@
             <wp:extent cx="1320165" cy="3210560"/>
             <wp:effectExtent l="0" t="0" r="0" b="0"/>
             <wp:wrapSquare wrapText="bothSides"/>
-            <wp:docPr id="8" name="Picture14"/>
+            <wp:docPr id="11" name="Picture 19"/>
             <wp:cNvGraphicFramePr>
               <a:graphicFrameLocks xmlns:a="http://schemas.openxmlformats.org/drawingml/2006/main" noChangeAspect="1"/>
             </wp:cNvGraphicFramePr>
@@ -838,12 +836,12 @@
               <a:graphicData uri="http://schemas.openxmlformats.org/drawingml/2006/picture">
                 <pic:pic xmlns:pic="http://schemas.openxmlformats.org/drawingml/2006/picture">
                   <pic:nvPicPr>
-                    <pic:cNvPr id="8" name="Picture14"/>
+                    <pic:cNvPr id="11" name="Picture 19"/>
                     <pic:cNvPicPr>
                       <a:picLocks noChangeAspect="1"/>
                       <a:extLst>
                         <a:ext uri="smNativeData">
-                          <sm:smNativeData xmlns:sm="smNativeData" val="SMDATA_14_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"/>
+                          <sm:smNativeData xmlns:sm="smNativeData" val="SMDATA_14_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"/>
                         </a:ext>
                       </a:extLst>
                     </pic:cNvPicPr>
@@ -974,6 +972,7 @@
           <w:szCs w:val="24"/>
         </w:rPr>
       </w:pPr>
+      <w:r/>
       <w:r>
         <w:rPr>
           <w:noProof/>
@@ -982,7 +981,7 @@
           <wp:inline distT="0" distB="0" distL="0" distR="0">
             <wp:extent cx="5764530" cy="1601470"/>
             <wp:effectExtent l="0" t="0" r="0" b="0"/>
-            <wp:docPr id="6" name="Picture13"/>
+            <wp:docPr id="6" name="Picture26"/>
             <wp:cNvGraphicFramePr>
               <a:graphicFrameLocks xmlns:a="http://schemas.openxmlformats.org/drawingml/2006/main" noChangeAspect="1"/>
             </wp:cNvGraphicFramePr>
@@ -990,12 +989,12 @@
               <a:graphicData uri="http://schemas.openxmlformats.org/drawingml/2006/picture">
                 <pic:pic xmlns:pic="http://schemas.openxmlformats.org/drawingml/2006/picture">
                   <pic:nvPicPr>
-                    <pic:cNvPr id="6" name="Picture13"/>
+                    <pic:cNvPr id="6" name="Picture26"/>
                     <pic:cNvPicPr>
                       <a:picLocks noChangeAspect="1"/>
                       <a:extLst>
                         <a:ext uri="smNativeData">
-                          <sm:smNativeData xmlns:sm="smNativeData" val="SMDATA_14_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"/>
+                          <sm:smNativeData xmlns:sm="smNativeData" val="SMDATA_14_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"/>
                         </a:ext>
                       </a:extLst>
                     </pic:cNvPicPr>
@@ -1025,6 +1024,7 @@
           </wp:inline>
         </w:drawing>
       </w:r>
+      <w:r/>
       <w:r>
         <w:rPr>
           <w:rFonts w:ascii="Arial" w:hAnsi="Arial" w:eastAsia="Arial" w:cs="Arial"/>
@@ -1064,6 +1064,426 @@
           <w:szCs w:val="24"/>
         </w:rPr>
         <w:t>Additionally, the prompting to “Confirm Action” page deletes the user's progress. There are a couple of solutions that can help us solve this issue, mainly local storage and cookies. In our case, cookies can be beneficial as they contain an expiry date. However, saving data before prompting to the "Confirm Action" page is not specified.</w:t>
+      </w:r>
+    </w:p>
+    <w:p>
+      <w:pPr>
+        <w:rPr>
+          <w:rFonts w:ascii="Arial" w:hAnsi="Arial" w:eastAsia="Arial" w:cs="Arial"/>
+          <w:sz w:val="24"/>
+          <w:szCs w:val="24"/>
+        </w:rPr>
+      </w:pPr>
+      <w:r>
+        <w:rPr>
+          <w:rFonts w:ascii="Arial" w:hAnsi="Arial" w:eastAsia="Arial" w:cs="Arial"/>
+          <w:sz w:val="24"/>
+          <w:szCs w:val="24"/>
+        </w:rPr>
+      </w:r>
+    </w:p>
+    <w:p>
+      <w:pPr>
+        <w:rPr>
+          <w:rFonts w:ascii="Arial" w:hAnsi="Arial" w:eastAsia="Arial" w:cs="Arial"/>
+          <w:sz w:val="24"/>
+          <w:szCs w:val="24"/>
+        </w:rPr>
+      </w:pPr>
+      <w:r>
+        <w:rPr>
+          <w:rFonts w:ascii="Arial" w:hAnsi="Arial" w:eastAsia="Arial" w:cs="Arial"/>
+          <w:sz w:val="24"/>
+          <w:szCs w:val="24"/>
+        </w:rPr>
+      </w:r>
+    </w:p>
+    <w:p>
+      <w:pPr>
+        <w:rPr>
+          <w:rFonts w:ascii="Arial" w:hAnsi="Arial" w:eastAsia="Arial" w:cs="Arial"/>
+          <w:sz w:val="24"/>
+          <w:szCs w:val="24"/>
+        </w:rPr>
+      </w:pPr>
+      <w:r>
+        <w:rPr>
+          <w:rFonts w:ascii="Arial" w:hAnsi="Arial" w:eastAsia="Arial" w:cs="Arial"/>
+          <w:sz w:val="24"/>
+          <w:szCs w:val="24"/>
+        </w:rPr>
+        <w:t>There are more issues:</w:t>
+        <w:br w:type="textWrapping"/>
+        <w:br w:type="textWrapping"/>
+      </w:r>
+      <w:r>
+        <w:rPr>
+          <w:noProof/>
+        </w:rPr>
+        <w:drawing>
+          <wp:inline distT="0" distB="0" distL="0" distR="0">
+            <wp:extent cx="5764530" cy="1932940"/>
+            <wp:effectExtent l="0" t="0" r="0" b="0"/>
+            <wp:docPr id="7" name="Picture25"/>
+            <wp:cNvGraphicFramePr>
+              <a:graphicFrameLocks xmlns:a="http://schemas.openxmlformats.org/drawingml/2006/main" noChangeAspect="1"/>
+            </wp:cNvGraphicFramePr>
+            <a:graphic xmlns:a="http://schemas.openxmlformats.org/drawingml/2006/main">
+              <a:graphicData uri="http://schemas.openxmlformats.org/drawingml/2006/picture">
+                <pic:pic xmlns:pic="http://schemas.openxmlformats.org/drawingml/2006/picture">
+                  <pic:nvPicPr>
+                    <pic:cNvPr id="7" name="Picture25"/>
+                    <pic:cNvPicPr>
+                      <a:picLocks noChangeAspect="1"/>
+                      <a:extLst>
+                        <a:ext uri="smNativeData">
+                          <sm:smNativeData xmlns:sm="smNativeData" val="SMDATA_14_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"/>
+                        </a:ext>
+                      </a:extLst>
+                    </pic:cNvPicPr>
+                  </pic:nvPicPr>
+                  <pic:blipFill>
+                    <a:blip r:embed="rId15"/>
+                    <a:stretch>
+                      <a:fillRect/>
+                    </a:stretch>
+                  </pic:blipFill>
+                  <pic:spPr>
+                    <a:xfrm>
+                      <a:off x="0" y="0"/>
+                      <a:ext cx="5764530" cy="1932940"/>
+                    </a:xfrm>
+                    <a:prstGeom prst="rect">
+                      <a:avLst/>
+                    </a:prstGeom>
+                    <a:noFill/>
+                    <a:ln w="12700">
+                      <a:noFill/>
+                    </a:ln>
+                  </pic:spPr>
+                </pic:pic>
+              </a:graphicData>
+            </a:graphic>
+          </wp:inline>
+        </w:drawing>
+      </w:r>
+      <w:r>
+        <w:rPr>
+          <w:rFonts w:ascii="Arial" w:hAnsi="Arial" w:eastAsia="Arial" w:cs="Arial"/>
+          <w:sz w:val="24"/>
+          <w:szCs w:val="24"/>
+        </w:rPr>
+        <w:br w:type="textWrapping"/>
+      </w:r>
+    </w:p>
+    <w:p>
+      <w:pPr>
+        <w:rPr>
+          <w:rFonts w:ascii="Arial" w:hAnsi="Arial" w:eastAsia="Arial" w:cs="Arial"/>
+          <w:sz w:val="24"/>
+          <w:szCs w:val="24"/>
+        </w:rPr>
+      </w:pPr>
+      <w:r>
+        <w:rPr>
+          <w:rFonts w:ascii="Arial" w:hAnsi="Arial" w:eastAsia="Arial" w:cs="Arial"/>
+          <w:sz w:val="24"/>
+          <w:szCs w:val="24"/>
+        </w:rPr>
+        <w:t>This is not an ideal approach for tackling the user's and newly created task's redirection. It's best to define, validate and create the new task before redirecting the user to the “Detailed Task” page. I also assume that redirecting intent is to display a newly created task. The confusion derives from both wire-frames and flow-charts diagrams as both redirections are inconclusive.</w:t>
+      </w:r>
+    </w:p>
+    <w:p>
+      <w:pPr>
+        <w:rPr>
+          <w:rFonts w:ascii="Arial" w:hAnsi="Arial" w:eastAsia="Arial" w:cs="Arial"/>
+          <w:sz w:val="24"/>
+          <w:szCs w:val="24"/>
+        </w:rPr>
+      </w:pPr>
+      <w:r>
+        <w:rPr>
+          <w:rFonts w:ascii="Arial" w:hAnsi="Arial" w:eastAsia="Arial" w:cs="Arial"/>
+          <w:sz w:val="24"/>
+          <w:szCs w:val="24"/>
+        </w:rPr>
+      </w:r>
+    </w:p>
+    <w:p>
+      <w:pPr>
+        <w:rPr>
+          <w:rFonts w:ascii="Arial" w:hAnsi="Arial" w:eastAsia="Arial" w:cs="Arial"/>
+          <w:sz w:val="24"/>
+          <w:szCs w:val="24"/>
+        </w:rPr>
+      </w:pPr>
+      <w:r>
+        <w:rPr>
+          <w:rFonts w:ascii="Arial" w:hAnsi="Arial" w:eastAsia="Arial" w:cs="Arial"/>
+          <w:sz w:val="24"/>
+          <w:szCs w:val="24"/>
+        </w:rPr>
+      </w:r>
+    </w:p>
+    <w:p>
+      <w:pPr>
+        <w:rPr>
+          <w:rFonts w:ascii="Arial" w:hAnsi="Arial" w:eastAsia="Arial" w:cs="Arial"/>
+          <w:sz w:val="24"/>
+          <w:szCs w:val="24"/>
+        </w:rPr>
+      </w:pPr>
+      <w:r>
+        <w:rPr>
+          <w:rFonts w:ascii="Arial" w:hAnsi="Arial" w:eastAsia="Arial" w:cs="Arial"/>
+          <w:sz w:val="24"/>
+          <w:szCs w:val="24"/>
+        </w:rPr>
+      </w:r>
+    </w:p>
+    <w:p>
+      <w:pPr>
+        <w:rPr>
+          <w:rFonts w:ascii="Arial" w:hAnsi="Arial" w:eastAsia="Arial" w:cs="Arial"/>
+          <w:sz w:val="24"/>
+          <w:szCs w:val="24"/>
+        </w:rPr>
+      </w:pPr>
+      <w:r>
+        <w:rPr>
+          <w:rFonts w:ascii="Arial" w:hAnsi="Arial" w:eastAsia="Arial" w:cs="Arial"/>
+          <w:sz w:val="24"/>
+          <w:szCs w:val="24"/>
+        </w:rPr>
+        <w:t>Wireframes:</w:t>
+      </w:r>
+    </w:p>
+    <w:p>
+      <w:pPr>
+        <w:rPr>
+          <w:rFonts w:ascii="Arial" w:hAnsi="Arial" w:eastAsia="Arial" w:cs="Arial"/>
+          <w:sz w:val="24"/>
+          <w:szCs w:val="24"/>
+        </w:rPr>
+      </w:pPr>
+      <w:r>
+        <w:rPr>
+          <w:rFonts w:ascii="Arial" w:hAnsi="Arial" w:eastAsia="Arial" w:cs="Arial"/>
+          <w:sz w:val="24"/>
+          <w:szCs w:val="24"/>
+        </w:rPr>
+      </w:r>
+    </w:p>
+    <w:p>
+      <w:pPr>
+        <w:rPr>
+          <w:rFonts w:ascii="Arial" w:hAnsi="Arial" w:eastAsia="Arial" w:cs="Arial"/>
+          <w:sz w:val="24"/>
+          <w:szCs w:val="24"/>
+        </w:rPr>
+      </w:pPr>
+      <w:r>
+        <w:rPr>
+          <w:noProof/>
+        </w:rPr>
+        <w:drawing>
+          <wp:inline distT="0" distB="0" distL="0" distR="0">
+            <wp:extent cx="5840730" cy="1938020"/>
+            <wp:effectExtent l="0" t="0" r="0" b="0"/>
+            <wp:docPr id="8" name="Picture28"/>
+            <wp:cNvGraphicFramePr/>
+            <a:graphic xmlns:a="http://schemas.openxmlformats.org/drawingml/2006/main">
+              <a:graphicData uri="http://schemas.openxmlformats.org/drawingml/2006/picture">
+                <pic:pic xmlns:pic="http://schemas.openxmlformats.org/drawingml/2006/picture">
+                  <pic:nvPicPr>
+                    <pic:cNvPr id="8" name="Picture28"/>
+                    <pic:cNvPicPr>
+                      <a:extLst>
+                        <a:ext uri="smNativeData">
+                          <sm:smNativeData xmlns:sm="smNativeData" val="SMDATA_14_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"/>
+                        </a:ext>
+                      </a:extLst>
+                    </pic:cNvPicPr>
+                  </pic:nvPicPr>
+                  <pic:blipFill>
+                    <a:blip r:embed="rId16"/>
+                    <a:stretch>
+                      <a:fillRect/>
+                    </a:stretch>
+                  </pic:blipFill>
+                  <pic:spPr>
+                    <a:xfrm>
+                      <a:off x="0" y="0"/>
+                      <a:ext cx="5840730" cy="1938020"/>
+                    </a:xfrm>
+                    <a:prstGeom prst="rect">
+                      <a:avLst/>
+                    </a:prstGeom>
+                    <a:noFill/>
+                    <a:ln w="12700">
+                      <a:noFill/>
+                    </a:ln>
+                  </pic:spPr>
+                </pic:pic>
+              </a:graphicData>
+            </a:graphic>
+          </wp:inline>
+        </w:drawing>
+      </w:r>
+      <w:r>
+        <w:rPr>
+          <w:rFonts w:ascii="Arial" w:hAnsi="Arial" w:eastAsia="Arial" w:cs="Arial"/>
+          <w:sz w:val="24"/>
+          <w:szCs w:val="24"/>
+        </w:rPr>
+      </w:r>
+    </w:p>
+    <w:p>
+      <w:pPr>
+        <w:rPr>
+          <w:rFonts w:ascii="Arial" w:hAnsi="Arial" w:eastAsia="Arial" w:cs="Arial"/>
+          <w:sz w:val="24"/>
+          <w:szCs w:val="24"/>
+        </w:rPr>
+      </w:pPr>
+      <w:r>
+        <w:rPr>
+          <w:rFonts w:ascii="Arial" w:hAnsi="Arial" w:eastAsia="Arial" w:cs="Arial"/>
+          <w:sz w:val="24"/>
+          <w:szCs w:val="24"/>
+        </w:rPr>
+      </w:r>
+    </w:p>
+    <w:p>
+      <w:pPr>
+        <w:rPr>
+          <w:rFonts w:ascii="Arial" w:hAnsi="Arial" w:eastAsia="Arial" w:cs="Arial"/>
+          <w:sz w:val="24"/>
+          <w:szCs w:val="24"/>
+        </w:rPr>
+      </w:pPr>
+      <w:r>
+        <w:rPr>
+          <w:rFonts w:ascii="Arial" w:hAnsi="Arial" w:eastAsia="Arial" w:cs="Arial"/>
+          <w:sz w:val="24"/>
+          <w:szCs w:val="24"/>
+        </w:rPr>
+      </w:r>
+    </w:p>
+    <w:p>
+      <w:pPr>
+        <w:rPr>
+          <w:rFonts w:ascii="Arial" w:hAnsi="Arial" w:eastAsia="Arial" w:cs="Arial"/>
+          <w:sz w:val="24"/>
+          <w:szCs w:val="24"/>
+        </w:rPr>
+      </w:pPr>
+      <w:r>
+        <w:rPr>
+          <w:rFonts w:ascii="Arial" w:hAnsi="Arial" w:eastAsia="Arial" w:cs="Arial"/>
+          <w:sz w:val="24"/>
+          <w:szCs w:val="24"/>
+        </w:rPr>
+      </w:r>
+    </w:p>
+    <w:p>
+      <w:pPr>
+        <w:rPr>
+          <w:rFonts w:ascii="Arial" w:hAnsi="Arial" w:eastAsia="Arial" w:cs="Arial"/>
+          <w:sz w:val="24"/>
+          <w:szCs w:val="24"/>
+        </w:rPr>
+      </w:pPr>
+      <w:r>
+        <w:rPr>
+          <w:rFonts w:ascii="Arial" w:hAnsi="Arial" w:eastAsia="Arial" w:cs="Arial"/>
+          <w:sz w:val="24"/>
+          <w:szCs w:val="24"/>
+        </w:rPr>
+        <w:t>Flowchart-ComposeTask:</w:t>
+      </w:r>
+    </w:p>
+    <w:p>
+      <w:pPr>
+        <w:rPr>
+          <w:rFonts w:ascii="Arial" w:hAnsi="Arial" w:eastAsia="Arial" w:cs="Arial"/>
+          <w:sz w:val="24"/>
+          <w:szCs w:val="24"/>
+        </w:rPr>
+      </w:pPr>
+      <w:r>
+        <w:rPr>
+          <w:rFonts w:ascii="Arial" w:hAnsi="Arial" w:eastAsia="Arial" w:cs="Arial"/>
+          <w:sz w:val="24"/>
+          <w:szCs w:val="24"/>
+        </w:rPr>
+      </w:r>
+    </w:p>
+    <w:p>
+      <w:pPr>
+        <w:rPr>
+          <w:rFonts w:ascii="Arial" w:hAnsi="Arial" w:eastAsia="Arial" w:cs="Arial"/>
+          <w:sz w:val="24"/>
+          <w:szCs w:val="24"/>
+        </w:rPr>
+      </w:pPr>
+      <w:r>
+        <w:rPr>
+          <w:noProof/>
+        </w:rPr>
+        <w:drawing>
+          <wp:inline distT="0" distB="0" distL="0" distR="0">
+            <wp:extent cx="5792470" cy="2787650"/>
+            <wp:effectExtent l="0" t="0" r="0" b="0"/>
+            <wp:docPr id="9" name="Picture29"/>
+            <wp:cNvGraphicFramePr>
+              <a:graphicFrameLocks xmlns:a="http://schemas.openxmlformats.org/drawingml/2006/main" noChangeAspect="1"/>
+            </wp:cNvGraphicFramePr>
+            <a:graphic xmlns:a="http://schemas.openxmlformats.org/drawingml/2006/main">
+              <a:graphicData uri="http://schemas.openxmlformats.org/drawingml/2006/picture">
+                <pic:pic xmlns:pic="http://schemas.openxmlformats.org/drawingml/2006/picture">
+                  <pic:nvPicPr>
+                    <pic:cNvPr id="9" name="Picture29"/>
+                    <pic:cNvPicPr>
+                      <a:picLocks noChangeAspect="1"/>
+                      <a:extLst>
+                        <a:ext uri="smNativeData">
+                          <sm:smNativeData xmlns:sm="smNativeData" val="SMDATA_14_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"/>
+                        </a:ext>
+                      </a:extLst>
+                    </pic:cNvPicPr>
+                  </pic:nvPicPr>
+                  <pic:blipFill>
+                    <a:blip r:embed="rId17"/>
+                    <a:stretch>
+                      <a:fillRect/>
+                    </a:stretch>
+                  </pic:blipFill>
+                  <pic:spPr>
+                    <a:xfrm>
+                      <a:off x="0" y="0"/>
+                      <a:ext cx="5792470" cy="2787650"/>
+                    </a:xfrm>
+                    <a:prstGeom prst="rect">
+                      <a:avLst/>
+                    </a:prstGeom>
+                    <a:noFill/>
+                    <a:ln w="12700">
+                      <a:noFill/>
+                    </a:ln>
+                  </pic:spPr>
+                </pic:pic>
+              </a:graphicData>
+            </a:graphic>
+          </wp:inline>
+        </w:drawing>
+      </w:r>
+      <w:r>
+        <w:rPr>
+          <w:rFonts w:ascii="Arial" w:hAnsi="Arial" w:eastAsia="Arial" w:cs="Arial"/>
+          <w:sz w:val="24"/>
+          <w:szCs w:val="24"/>
+        </w:rPr>
       </w:r>
     </w:p>
     <w:p>
@@ -1596,10 +2016,6 @@
     <w:name w:val="Table Grid"/>
     <w:basedOn w:val="TableNormal"/>
     <w:uiPriority w:val="59"/>
-    <w:pPr>
-      <w:spacing w:after="0" w:line="240" w:lineRule="auto"/>
-      <w:widowControl w:val="0"/>
-    </w:pPr>
     <w:tblPr>
       <w:tblStyleRowBandSize w:val="1"/>
       <w:tblStyleColBandSize w:val="1"/>
@@ -2084,10 +2500,6 @@
     <w:name w:val="Table Grid"/>
     <w:basedOn w:val="TableNormal"/>
     <w:uiPriority w:val="59"/>
-    <w:pPr>
-      <w:spacing w:after="0" w:line="240" w:lineRule="auto"/>
-      <w:widowControl w:val="0"/>
-    </w:pPr>
     <w:tblPr>
       <w:tblStyleRowBandSize w:val="1"/>
       <w:tblStyleColBandSize w:val="1"/>

</xml_diff>